<commit_message>
Utilisation de la fonction reverse, Guide utilisateur
</commit_message>
<xml_diff>
--- a/extension-jasper/doc/GuideUser.docx
+++ b/extension-jasper/doc/GuideUser.docx
@@ -11,7 +11,15 @@
       </w:pPr>
       <w:r>
         <w:rPr/>
-        <w:t xml:space="preserve">Utilisation de bibliothèque d’extension dans JasperSoftStudio </w:t>
+        <w:t xml:space="preserve">Utilisation de bibliothèque d’extension </w:t>
+      </w:r>
+      <w:r>
+        <w:rPr/>
+        <w:t xml:space="preserve">et de polices </w:t>
+      </w:r>
+      <w:r>
+        <w:rPr/>
+        <w:t xml:space="preserve">dans JasperSoftStudio </w:t>
       </w:r>
     </w:p>
     <w:p>
@@ -304,10 +312,12 @@
         </w:numPr>
         <w:rPr/>
       </w:pPr>
+      <w:bookmarkStart w:id="0" w:name="__DdeLink__46_2685698001"/>
       <w:r>
         <w:rPr/>
         <w:t>2. Usage dans un rapport Jasper</w:t>
       </w:r>
+      <w:bookmarkEnd w:id="0"/>
     </w:p>
     <w:p>
       <w:pPr>
@@ -730,6 +740,32 @@
           <w:sz w:val="22"/>
         </w:rPr>
         <w:t>"</w:t>
+      </w:r>
+    </w:p>
+    <w:p>
+      <w:pPr>
+        <w:pStyle w:val="Normal"/>
+        <w:rPr>
+          <w:rFonts w:ascii="Ubuntu" w:hAnsi="Ubuntu"/>
+          <w:color w:val="2A00FF"/>
+          <w:sz w:val="22"/>
+        </w:rPr>
+      </w:pPr>
+      <w:r>
+        <w:rPr/>
+      </w:r>
+    </w:p>
+    <w:p>
+      <w:pPr>
+        <w:pStyle w:val="Normal"/>
+        <w:rPr>
+          <w:rFonts w:ascii="Ubuntu" w:hAnsi="Ubuntu"/>
+          <w:color w:val="2A00FF"/>
+          <w:sz w:val="22"/>
+        </w:rPr>
+      </w:pPr>
+      <w:r>
+        <w:rPr/>
       </w:r>
     </w:p>
     <w:sectPr>

</xml_diff>